<commit_message>
changes to account for new metrics
</commit_message>
<xml_diff>
--- a/readme.docx
+++ b/readme.docx
@@ -131,10 +131,7 @@
         <w:t xml:space="preserve"> - </w:t>
       </w:r>
       <w:r>
-        <w:t>%</w:t>
-      </w:r>
-      <w:r>
-        <w:t xml:space="preserve"> of water years in which the start of wet season occurs before March 1</w:t>
+        <w:t>% of water years in which the start of wet season occurs before March 1</w:t>
       </w:r>
       <w:r>
         <w:rPr>
@@ -143,10 +140,7 @@
         <w:t>st</w:t>
       </w:r>
       <w:r>
-        <w:t>, out of all total water years</w:t>
-      </w:r>
-      <w:r>
-        <w:t xml:space="preserve">. Makes sense that it would change, but now it’s so high – from </w:t>
+        <w:t xml:space="preserve">, out of all total water years. Makes sense that it would change, but now it’s so high – from </w:t>
       </w:r>
       <w:r>
         <w:t xml:space="preserve">24% up to 59%! Can that really be true? Look at data bands and see. </w:t>
@@ -172,49 +166,37 @@
       </w:r>
       <w:proofErr w:type="spellEnd"/>
       <w:r>
+        <w:t xml:space="preserve"> - Percentage of water years in which spring recession timing and baseflow timing occur within 45 days of each other. Did not expect change … but went down 26% to 17%. </w:t>
+      </w:r>
+    </w:p>
+    <w:p>
+      <w:proofErr w:type="spellStart"/>
+      <w:r>
+        <w:t>LSRspringBfl</w:t>
+      </w:r>
+      <w:proofErr w:type="spellEnd"/>
+      <w:r>
         <w:t xml:space="preserve"> - </w:t>
       </w:r>
       <w:r>
-        <w:t>Percentage of water years in which spring recession timing and baseflow timing occur within 45 days of each other.</w:t>
-      </w:r>
-      <w:r>
-        <w:t xml:space="preserve"> Did not expect change … but went down 26% to 17%. </w:t>
-      </w:r>
-    </w:p>
-    <w:p>
+        <w:t xml:space="preserve">Percentage of water years in which spring recession timing and baseflow timing occur within 30 days of each other. Also did not expect change… slight reduction. </w:t>
+      </w:r>
+    </w:p>
+    <w:p>
+      <w:proofErr w:type="spellStart"/>
+      <w:r>
+        <w:t>LSRspringBflRate</w:t>
+      </w:r>
+      <w:proofErr w:type="spellEnd"/>
+      <w:r>
+        <w:t xml:space="preserve"> – changed because </w:t>
+      </w:r>
       <w:proofErr w:type="spellStart"/>
       <w:r>
         <w:t>LSRspringBfl</w:t>
       </w:r>
       <w:proofErr w:type="spellEnd"/>
       <w:r>
-        <w:t xml:space="preserve"> - </w:t>
-      </w:r>
-      <w:r>
-        <w:t>Percentage of water years in which spring recession timing and baseflow timing occur within 30 days of each other.</w:t>
-      </w:r>
-      <w:r>
-        <w:t xml:space="preserve"> Also did not expect change… slight reduction. </w:t>
-      </w:r>
-    </w:p>
-    <w:p>
-      <w:proofErr w:type="spellStart"/>
-      <w:r>
-        <w:t>LSRspringBfl</w:t>
-      </w:r>
-      <w:r>
-        <w:t>Rate</w:t>
-      </w:r>
-      <w:proofErr w:type="spellEnd"/>
-      <w:r>
-        <w:t xml:space="preserve"> – changed because </w:t>
-      </w:r>
-      <w:proofErr w:type="spellStart"/>
-      <w:r>
-        <w:t>LSRspringBfl</w:t>
-      </w:r>
-      <w:proofErr w:type="spellEnd"/>
-      <w:r>
         <w:t xml:space="preserve"> changed. </w:t>
       </w:r>
     </w:p>
@@ -225,13 +207,7 @@
       </w:r>
       <w:proofErr w:type="spellEnd"/>
       <w:r>
-        <w:t xml:space="preserve"> - </w:t>
-      </w:r>
-      <w:r>
-        <w:t>Percentage of water years in which wet season high flows timing and spring recession timing occur within 30 days of each other.</w:t>
-      </w:r>
-      <w:r>
-        <w:t xml:space="preserve"> Change expected, but slight since rain timings not expected to change too much (and yes, timing change was slight). </w:t>
+        <w:t xml:space="preserve"> - Percentage of water years in which wet season high flows timing and spring recession timing occur within 30 days of each other. Change expected, but slight since rain timings not expected to change too much (and yes, timing change was slight). </w:t>
       </w:r>
     </w:p>
     <w:p/>
@@ -242,10 +218,7 @@
       </w:r>
       <w:proofErr w:type="spellEnd"/>
       <w:r>
-        <w:t xml:space="preserve"> - </w:t>
-      </w:r>
-      <w:r>
-        <w:t>Percentage</w:t>
+        <w:t xml:space="preserve"> - Percentage</w:t>
       </w:r>
       <w:r>
         <w:t xml:space="preserve"> of </w:t>
@@ -270,13 +243,7 @@
       </w:r>
       <w:proofErr w:type="spellEnd"/>
       <w:r>
-        <w:t xml:space="preserve"> - </w:t>
-      </w:r>
-      <w:r>
-        <w:t>Percentage of the water year’s total high flow events that occur before the wet season timing in each year.</w:t>
-      </w:r>
-      <w:r>
-        <w:t xml:space="preserve"> </w:t>
+        <w:t xml:space="preserve"> - Percentage of the water year’s total high flow events that occur before the wet season timing in each year. </w:t>
       </w:r>
       <w:proofErr w:type="gramStart"/>
       <w:r>
@@ -387,16 +354,130 @@
       <w:r>
         <w:t xml:space="preserve"> info pulled right out of FFC is in offset, of course. </w:t>
       </w:r>
+    </w:p>
+    <w:p>
+      <w:pPr>
+        <w:pBdr>
+          <w:bottom w:val="single" w:sz="6" w:space="1" w:color="auto"/>
+        </w:pBdr>
+      </w:pPr>
+    </w:p>
+    <w:p/>
+    <w:p/>
+    <w:p>
+      <w:r>
+        <w:t xml:space="preserve">Notes on Tukey’s boxplot analysis based on output timing metrics. </w:t>
+      </w:r>
+    </w:p>
+    <w:p/>
+    <w:p>
+      <w:r>
+        <w:t>Trying stuff out per Sarah Y’s request to look into why WSI boxplots are all considered significant. Try another analysis and see what happens. (Belle says just try one other)</w:t>
+      </w:r>
+    </w:p>
+    <w:p/>
+    <w:p>
+      <w:r>
+        <w:t xml:space="preserve">Tried re-running Tukey’s with both 90% confidence, and 99% confidence. Same results for all timings across the board. </w:t>
+      </w:r>
+    </w:p>
+    <w:p/>
+    <w:p>
+      <w:r>
+        <w:t xml:space="preserve">Took a step back and ran </w:t>
+      </w:r>
+      <w:proofErr w:type="spellStart"/>
+      <w:r>
+        <w:t>Levene’s</w:t>
+      </w:r>
+      <w:proofErr w:type="spellEnd"/>
+      <w:r>
+        <w:t xml:space="preserve"> test, which tests if the variances of the populations from which samples are drawn can be assumed equal. (This equal variance is an underlying assumption of ANOVA). </w:t>
+      </w:r>
+      <w:proofErr w:type="gramStart"/>
+      <w:r>
+        <w:t>So</w:t>
+      </w:r>
+      <w:proofErr w:type="gramEnd"/>
+      <w:r>
+        <w:t xml:space="preserve"> if the results come back with p&lt;0.05 (signaling sig diff), means the variance IS equal and I should not be using ANOVA. Which I have been this whole time… &gt;&lt; </w:t>
+      </w:r>
+    </w:p>
+    <w:p>
+      <w:r>
+        <w:t xml:space="preserve">Wikipedia says I should switch to a more generalized test, or maybe a </w:t>
+      </w:r>
+      <w:proofErr w:type="spellStart"/>
+      <w:r>
+        <w:t>non parametric</w:t>
+      </w:r>
+      <w:proofErr w:type="spellEnd"/>
+      <w:r>
+        <w:t xml:space="preserve"> </w:t>
+      </w:r>
+      <w:proofErr w:type="gramStart"/>
+      <w:r>
+        <w:t>test..</w:t>
+      </w:r>
+      <w:proofErr w:type="gramEnd"/>
+      <w:r>
+        <w:t xml:space="preserve"> maybe Welch’s t-test</w:t>
+      </w:r>
+      <w:r>
+        <w:t>.</w:t>
+      </w:r>
+      <w:r>
+        <w:t xml:space="preserve"> But still pretty inconclusive based on internet searches, some sources think large samples are fine to use with ANOVA, or if large samples appear normal, then go with it.</w:t>
+      </w:r>
+    </w:p>
+    <w:p/>
+    <w:p>
+      <w:r>
+        <w:t>Tried Kruskal-Wallis test with Dunn test for multiple comparisons as a post-hoc, with p-</w:t>
+      </w:r>
+      <w:proofErr w:type="spellStart"/>
+      <w:r>
+        <w:t>vals</w:t>
+      </w:r>
+      <w:proofErr w:type="spellEnd"/>
+      <w:r>
+        <w:t xml:space="preserve"> adjusted using the Holm method. Results </w:t>
+      </w:r>
+      <w:proofErr w:type="spellStart"/>
+      <w:r>
+        <w:t>kinda</w:t>
+      </w:r>
+      <w:proofErr w:type="spellEnd"/>
+      <w:r>
+        <w:t xml:space="preserve"> funky. In some of the timing results, snowmelt and rain (the obviously most different) had a p-</w:t>
+      </w:r>
+      <w:proofErr w:type="spellStart"/>
+      <w:r>
+        <w:t>val</w:t>
+      </w:r>
+      <w:proofErr w:type="spellEnd"/>
+      <w:r>
+        <w:t xml:space="preserve"> of 0, while the others had p-</w:t>
+      </w:r>
+      <w:proofErr w:type="spellStart"/>
+      <w:r>
+        <w:t>vals</w:t>
+      </w:r>
+      <w:proofErr w:type="spellEnd"/>
+      <w:r>
+        <w:t xml:space="preserve"> lower. But the WSI result was same as Tukey’s, with no significance between rain/</w:t>
+      </w:r>
+      <w:proofErr w:type="spellStart"/>
+      <w:r>
+        <w:t>sm</w:t>
+      </w:r>
+      <w:proofErr w:type="spellEnd"/>
+      <w:r>
+        <w:t xml:space="preserve"> and rain, but sig between snowmelt and the others. </w:t>
+      </w:r>
       <w:bookmarkStart w:id="0" w:name="_GoBack"/>
       <w:bookmarkEnd w:id="0"/>
     </w:p>
-    <w:p/>
-    <w:p>
-      <w:r>
-        <w:t xml:space="preserve">Also, need to reconsider which metrics are used for mixed source streams. </w:t>
-      </w:r>
-    </w:p>
-    <w:p/>
     <w:sectPr>
       <w:pgSz w:w="12240" w:h="15840"/>
       <w:pgMar w:top="1440" w:right="1440" w:bottom="1440" w:left="1440" w:header="720" w:footer="720" w:gutter="0"/>
@@ -420,7 +501,7 @@
     </w:rPrDefault>
     <w:pPrDefault/>
   </w:docDefaults>
-  <w:latentStyles w:defLockedState="0" w:defUIPriority="99" w:defSemiHidden="0" w:defUnhideWhenUsed="0" w:defQFormat="0" w:count="375">
+  <w:latentStyles w:defLockedState="0" w:defUIPriority="99" w:defSemiHidden="0" w:defUnhideWhenUsed="0" w:defQFormat="0" w:count="376">
     <w:lsdException w:name="Normal" w:uiPriority="0" w:qFormat="1"/>
     <w:lsdException w:name="heading 1" w:uiPriority="9" w:qFormat="1"/>
     <w:lsdException w:name="heading 2" w:semiHidden="1" w:uiPriority="9" w:unhideWhenUsed="1" w:qFormat="1"/>
@@ -526,7 +607,6 @@
     <w:lsdException w:name="HTML Sample" w:semiHidden="1" w:unhideWhenUsed="1"/>
     <w:lsdException w:name="HTML Typewriter" w:semiHidden="1" w:unhideWhenUsed="1"/>
     <w:lsdException w:name="HTML Variable" w:semiHidden="1" w:unhideWhenUsed="1"/>
-    <w:lsdException w:name="Normal Table" w:semiHidden="1" w:unhideWhenUsed="1"/>
     <w:lsdException w:name="annotation subject" w:semiHidden="1" w:unhideWhenUsed="1"/>
     <w:lsdException w:name="No List" w:semiHidden="1" w:unhideWhenUsed="1"/>
     <w:lsdException w:name="Outline List 1" w:semiHidden="1" w:unhideWhenUsed="1"/>
@@ -573,10 +653,8 @@
     <w:lsdException w:name="Table Subtle 2" w:semiHidden="1" w:unhideWhenUsed="1"/>
     <w:lsdException w:name="Table Web 1" w:semiHidden="1" w:unhideWhenUsed="1"/>
     <w:lsdException w:name="Table Web 2" w:semiHidden="1" w:unhideWhenUsed="1"/>
-    <w:lsdException w:name="Table Web 3" w:semiHidden="1" w:unhideWhenUsed="1"/>
     <w:lsdException w:name="Balloon Text" w:semiHidden="1" w:unhideWhenUsed="1"/>
     <w:lsdException w:name="Table Grid" w:uiPriority="39"/>
-    <w:lsdException w:name="Table Theme" w:semiHidden="1" w:unhideWhenUsed="1"/>
     <w:lsdException w:name="Placeholder Text" w:semiHidden="1"/>
     <w:lsdException w:name="No Spacing" w:uiPriority="1" w:qFormat="1"/>
     <w:lsdException w:name="Light Shading" w:uiPriority="60"/>
@@ -796,6 +874,7 @@
     <w:lsdException w:name="Smart Hyperlink" w:semiHidden="1" w:unhideWhenUsed="1"/>
     <w:lsdException w:name="Hashtag" w:semiHidden="1" w:unhideWhenUsed="1"/>
     <w:lsdException w:name="Unresolved Mention" w:semiHidden="1" w:unhideWhenUsed="1"/>
+    <w:lsdException w:name="Smart Link" w:semiHidden="1" w:unhideWhenUsed="1"/>
   </w:latentStyles>
   <w:style w:type="paragraph" w:default="1" w:styleId="Normal">
     <w:name w:val="Normal"/>

</xml_diff>